<commit_message>
new svn text added
</commit_message>
<xml_diff>
--- a/shared/Ganesamoorthi.docx
+++ b/shared/Ganesamoorthi.docx
@@ -140,21 +140,7 @@
         <w:rPr>
           <w:rFonts w:asciiTheme="minorHAnsi" w:hAnsiTheme="minorHAnsi"/>
         </w:rPr>
-        <w:t xml:space="preserve">70E 1/3 </w:t>
-      </w:r>
-      <w:proofErr w:type="spellStart"/>
-      <w:r>
-        <w:rPr>
-          <w:rFonts w:asciiTheme="minorHAnsi" w:hAnsiTheme="minorHAnsi"/>
-        </w:rPr>
-        <w:t>Bharathidasan</w:t>
-      </w:r>
-      <w:proofErr w:type="spellEnd"/>
-      <w:r>
-        <w:rPr>
-          <w:rFonts w:asciiTheme="minorHAnsi" w:hAnsiTheme="minorHAnsi"/>
-        </w:rPr>
-        <w:t xml:space="preserve"> Nagar,</w:t>
+        <w:t>70E 1/3 Bharathidasan Nagar,</w:t>
       </w:r>
     </w:p>
     <w:p>
@@ -249,16 +235,8 @@
         <w:rPr>
           <w:rFonts w:asciiTheme="minorHAnsi" w:hAnsiTheme="minorHAnsi"/>
         </w:rPr>
-        <w:t xml:space="preserve"> cross, </w:t>
-      </w:r>
-      <w:proofErr w:type="spellStart"/>
-      <w:r>
-        <w:rPr>
-          <w:rFonts w:asciiTheme="minorHAnsi" w:hAnsiTheme="minorHAnsi"/>
-        </w:rPr>
-        <w:t>Thanthonimalai</w:t>
-      </w:r>
-      <w:proofErr w:type="spellEnd"/>
+        <w:t xml:space="preserve"> cross, Thanthonimalai</w:t>
+      </w:r>
       <w:r>
         <w:rPr>
           <w:rFonts w:asciiTheme="minorHAnsi" w:hAnsiTheme="minorHAnsi"/>
@@ -274,7 +252,6 @@
           <w:rFonts w:asciiTheme="minorHAnsi" w:hAnsiTheme="minorHAnsi"/>
         </w:rPr>
       </w:pPr>
-      <w:proofErr w:type="gramStart"/>
       <w:r>
         <w:rPr>
           <w:rFonts w:asciiTheme="minorHAnsi" w:hAnsiTheme="minorHAnsi"/>
@@ -381,21 +358,7 @@
         <w:rPr>
           <w:rFonts w:asciiTheme="minorHAnsi" w:hAnsiTheme="minorHAnsi"/>
         </w:rPr>
-        <w:t xml:space="preserve"> </w:t>
-      </w:r>
-      <w:proofErr w:type="spellStart"/>
-      <w:r>
-        <w:rPr>
-          <w:rFonts w:asciiTheme="minorHAnsi" w:hAnsiTheme="minorHAnsi"/>
-        </w:rPr>
-        <w:t>Karur</w:t>
-      </w:r>
-      <w:proofErr w:type="spellEnd"/>
-      <w:r>
-        <w:rPr>
-          <w:rFonts w:asciiTheme="minorHAnsi" w:hAnsiTheme="minorHAnsi"/>
-        </w:rPr>
-        <w:t xml:space="preserve"> - 639 007</w:t>
+        <w:t xml:space="preserve"> Karur - 639 007</w:t>
       </w:r>
       <w:r>
         <w:rPr>
@@ -403,7 +366,6 @@
         </w:rPr>
         <w:t>.</w:t>
       </w:r>
-      <w:proofErr w:type="gramEnd"/>
     </w:p>
     <w:p>
       <w:pPr>
@@ -1318,14 +1280,7 @@
         <w:rPr>
           <w:rFonts w:asciiTheme="minorHAnsi" w:hAnsiTheme="minorHAnsi"/>
         </w:rPr>
-        <w:t xml:space="preserve">, </w:t>
-      </w:r>
-      <w:proofErr w:type="spellStart"/>
-      <w:r>
-        <w:rPr>
-          <w:rFonts w:asciiTheme="minorHAnsi" w:hAnsiTheme="minorHAnsi"/>
-        </w:rPr>
-        <w:t>JavaScript</w:t>
+        <w:t>, JavaScript</w:t>
       </w:r>
       <w:r>
         <w:rPr>
@@ -1339,7 +1294,6 @@
         </w:rPr>
         <w:t>uery</w:t>
       </w:r>
-      <w:proofErr w:type="spellEnd"/>
     </w:p>
     <w:p>
       <w:pPr>
@@ -1422,23 +1376,7 @@
           <w:rFonts w:asciiTheme="minorHAnsi" w:hAnsiTheme="minorHAnsi"/>
           <w:color w:val="0D0D0D"/>
         </w:rPr>
-        <w:t xml:space="preserve">  </w:t>
-      </w:r>
-      <w:proofErr w:type="spellStart"/>
-      <w:r>
-        <w:rPr>
-          <w:rFonts w:asciiTheme="minorHAnsi" w:hAnsiTheme="minorHAnsi"/>
-          <w:color w:val="0D0D0D"/>
-        </w:rPr>
-        <w:t>Sublime,Notepad</w:t>
-      </w:r>
-      <w:proofErr w:type="spellEnd"/>
-      <w:r>
-        <w:rPr>
-          <w:rFonts w:asciiTheme="minorHAnsi" w:hAnsiTheme="minorHAnsi"/>
-          <w:color w:val="0D0D0D"/>
-        </w:rPr>
-        <w:t xml:space="preserve">++,Microsoft Visual Studio </w:t>
+        <w:t xml:space="preserve">  Sublime,Notepad++,Microsoft Visual Studio </w:t>
       </w:r>
     </w:p>
     <w:p>
@@ -1481,7 +1419,6 @@
         </w:rPr>
         <w:t xml:space="preserve">:  </w:t>
       </w:r>
-      <w:proofErr w:type="spellStart"/>
       <w:r>
         <w:rPr>
           <w:rFonts w:asciiTheme="minorHAnsi" w:hAnsiTheme="minorHAnsi"/>
@@ -1489,7 +1426,31 @@
         </w:rPr>
         <w:t>Grunt,npm</w:t>
       </w:r>
-      <w:proofErr w:type="spellEnd"/>
+      <w:r>
+        <w:rPr>
+          <w:rFonts w:asciiTheme="minorHAnsi" w:hAnsiTheme="minorHAnsi"/>
+          <w:color w:val="0D0D0D"/>
+        </w:rPr>
+        <w:t>,SVN</w:t>
+      </w:r>
+      <w:bookmarkStart w:id="0" w:name="_GoBack"/>
+      <w:bookmarkEnd w:id="0"/>
+    </w:p>
+    <w:p>
+      <w:pPr>
+        <w:widowControl/>
+        <w:tabs>
+          <w:tab w:val="left" w:pos="2898"/>
+        </w:tabs>
+        <w:suppressAutoHyphens w:val="0"/>
+        <w:autoSpaceDE/>
+        <w:spacing w:line="276" w:lineRule="auto"/>
+        <w:ind w:left="1080" w:right="-173"/>
+        <w:rPr>
+          <w:rFonts w:asciiTheme="minorHAnsi" w:hAnsiTheme="minorHAnsi"/>
+          <w:color w:val="0D0D0D"/>
+        </w:rPr>
+      </w:pPr>
     </w:p>
     <w:p>
       <w:pPr>
@@ -2144,21 +2105,7 @@
         <w:rPr>
           <w:rFonts w:asciiTheme="minorHAnsi" w:hAnsiTheme="minorHAnsi"/>
         </w:rPr>
-        <w:t xml:space="preserve">It has </w:t>
-      </w:r>
-      <w:proofErr w:type="gramStart"/>
-      <w:r>
-        <w:rPr>
-          <w:rFonts w:asciiTheme="minorHAnsi" w:hAnsiTheme="minorHAnsi"/>
-        </w:rPr>
-        <w:t>manage</w:t>
-      </w:r>
-      <w:proofErr w:type="gramEnd"/>
-      <w:r>
-        <w:rPr>
-          <w:rFonts w:asciiTheme="minorHAnsi" w:hAnsiTheme="minorHAnsi"/>
-        </w:rPr>
-        <w:t xml:space="preserve"> hospital staff details and also patient details</w:t>
+        <w:t>It has manage hospital staff details and also patient details</w:t>
       </w:r>
       <w:r>
         <w:rPr>
@@ -2292,8 +2239,6 @@
         </w:rPr>
         <w:t>PSD design to Html UI Conversion</w:t>
       </w:r>
-      <w:bookmarkStart w:id="0" w:name="_GoBack"/>
-      <w:bookmarkEnd w:id="0"/>
     </w:p>
     <w:p>
       <w:pPr>
@@ -2725,16 +2670,8 @@
           <w:rFonts w:asciiTheme="minorHAnsi" w:hAnsiTheme="minorHAnsi"/>
         </w:rPr>
         <w:tab/>
-        <w:t xml:space="preserve">Cricket, </w:t>
-      </w:r>
-      <w:proofErr w:type="spellStart"/>
-      <w:r>
-        <w:rPr>
-          <w:rFonts w:asciiTheme="minorHAnsi" w:hAnsiTheme="minorHAnsi"/>
-        </w:rPr>
-        <w:t>Kabadi</w:t>
-      </w:r>
-      <w:proofErr w:type="spellEnd"/>
+        <w:t>Cricket, Kabadi</w:t>
+      </w:r>
       <w:r>
         <w:rPr>
           <w:rFonts w:asciiTheme="minorHAnsi" w:hAnsiTheme="minorHAnsi"/>
@@ -2986,28 +2923,12 @@
           <w:rFonts w:asciiTheme="minorHAnsi" w:hAnsiTheme="minorHAnsi"/>
         </w:rPr>
       </w:pPr>
-      <w:proofErr w:type="gramStart"/>
-      <w:r>
-        <w:rPr>
-          <w:rFonts w:asciiTheme="minorHAnsi" w:hAnsiTheme="minorHAnsi"/>
-        </w:rPr>
-        <w:t>Place :</w:t>
-      </w:r>
-      <w:proofErr w:type="gramEnd"/>
-      <w:r>
-        <w:rPr>
-          <w:rFonts w:asciiTheme="minorHAnsi" w:hAnsiTheme="minorHAnsi"/>
-        </w:rPr>
-        <w:t xml:space="preserve"> </w:t>
-      </w:r>
-      <w:proofErr w:type="spellStart"/>
-      <w:r>
-        <w:rPr>
-          <w:rFonts w:asciiTheme="minorHAnsi" w:hAnsiTheme="minorHAnsi"/>
-        </w:rPr>
-        <w:t>Karur</w:t>
-      </w:r>
-      <w:proofErr w:type="spellEnd"/>
+      <w:r>
+        <w:rPr>
+          <w:rFonts w:asciiTheme="minorHAnsi" w:hAnsiTheme="minorHAnsi"/>
+        </w:rPr>
+        <w:t>Place : Karur</w:t>
+      </w:r>
     </w:p>
     <w:p>
       <w:pPr>
@@ -3016,19 +2937,11 @@
           <w:rFonts w:asciiTheme="minorHAnsi" w:hAnsiTheme="minorHAnsi"/>
         </w:rPr>
       </w:pPr>
-      <w:proofErr w:type="gramStart"/>
-      <w:r>
-        <w:rPr>
-          <w:rFonts w:asciiTheme="minorHAnsi" w:hAnsiTheme="minorHAnsi"/>
-        </w:rPr>
-        <w:t>Date  :</w:t>
-      </w:r>
-      <w:proofErr w:type="gramEnd"/>
-      <w:r>
-        <w:rPr>
-          <w:rFonts w:asciiTheme="minorHAnsi" w:hAnsiTheme="minorHAnsi"/>
-        </w:rPr>
-        <w:t xml:space="preserve"> </w:t>
+      <w:r>
+        <w:rPr>
+          <w:rFonts w:asciiTheme="minorHAnsi" w:hAnsiTheme="minorHAnsi"/>
+        </w:rPr>
+        <w:t xml:space="preserve">Date  : </w:t>
       </w:r>
     </w:p>
     <w:p>
@@ -3142,7 +3055,6 @@
         </w:rPr>
         <w:t xml:space="preserve">     </w:t>
       </w:r>
-      <w:proofErr w:type="spellStart"/>
       <w:r>
         <w:rPr>
           <w:rFonts w:asciiTheme="minorHAnsi" w:hAnsiTheme="minorHAnsi"/>
@@ -3151,7 +3063,6 @@
         </w:rPr>
         <w:t>C.Ganesamoorthi</w:t>
       </w:r>
-      <w:proofErr w:type="spellEnd"/>
     </w:p>
     <w:p>
       <w:pPr>
@@ -5671,7 +5582,6 @@
       <w:bCs/>
       <w:sz w:val="26"/>
       <w:szCs w:val="26"/>
-      <w:lang/>
     </w:rPr>
   </w:style>
   <w:style w:type="character" w:default="1" w:styleId="DefaultParagraphFont">
@@ -5802,7 +5712,6 @@
       <w:rFonts w:ascii="Calibri" w:eastAsia="SimSun" w:hAnsi="Calibri"/>
       <w:sz w:val="20"/>
       <w:szCs w:val="20"/>
-      <w:lang/>
     </w:rPr>
   </w:style>
   <w:style w:type="character" w:customStyle="1" w:styleId="HeaderChar">
@@ -5814,7 +5723,6 @@
       <w:rFonts w:ascii="Calibri" w:eastAsia="SimSun" w:hAnsi="Calibri" w:cs="Times New Roman"/>
       <w:sz w:val="20"/>
       <w:szCs w:val="20"/>
-      <w:lang/>
     </w:rPr>
   </w:style>
 </w:styles>

</xml_diff>